<commit_message>
added functionality for threshold minimun
</commit_message>
<xml_diff>
--- a/include/LibraryFunctions.docx
+++ b/include/LibraryFunctions.docx
@@ -14,7 +14,7 @@
           <w:b/>
           <w:lang w:val="en-US"/>
         </w:rPr>
-        <w:t>Total 28</w:t>
+        <w:t>Total 30</w:t>
       </w:r>
       <w:bookmarkStart w:id="0" w:name="_GoBack"/>
       <w:bookmarkEnd w:id="0"/>
@@ -1081,21 +1081,94 @@
     <w:p>
       <w:pPr>
         <w:rPr>
-          <w:rFonts w:ascii="Consolas" w:hAnsi="Consolas" w:cs="Consolas"/>
-          <w:color w:val="D00000"/>
-          <w:sz w:val="20"/>
-          <w:szCs w:val="20"/>
-          <w:lang w:val="de-DE"/>
-        </w:rPr>
-      </w:pPr>
-    </w:p>
-    <w:p>
-      <w:pPr>
-        <w:rPr>
-          <w:color w:val="000000" w:themeColor="text1"/>
-          <w:lang w:val="en-US"/>
-        </w:rPr>
-      </w:pPr>
+          <w:b/>
+          <w:lang w:val="en-US"/>
+        </w:rPr>
+      </w:pPr>
+      <w:r>
+        <w:rPr>
+          <w:b/>
+          <w:lang w:val="en-US"/>
+        </w:rPr>
+        <w:t>THRESHOLD MINIMUM</w:t>
+      </w:r>
+      <w:r>
+        <w:rPr>
+          <w:b/>
+          <w:lang w:val="en-US"/>
+        </w:rPr>
+        <w:t xml:space="preserve"> </w:t>
+      </w:r>
+      <w:proofErr w:type="gramStart"/>
+      <w:r>
+        <w:rPr>
+          <w:b/>
+          <w:lang w:val="en-US"/>
+        </w:rPr>
+        <w:t>FUNCTIONS</w:t>
+      </w:r>
+      <w:r>
+        <w:rPr>
+          <w:b/>
+          <w:lang w:val="en-US"/>
+        </w:rPr>
+        <w:t>(</w:t>
+      </w:r>
+      <w:proofErr w:type="gramEnd"/>
+      <w:r>
+        <w:rPr>
+          <w:b/>
+          <w:lang w:val="en-US"/>
+        </w:rPr>
+        <w:t>2</w:t>
+      </w:r>
+      <w:r>
+        <w:rPr>
+          <w:b/>
+          <w:lang w:val="en-US"/>
+        </w:rPr>
+        <w:t>)</w:t>
+      </w:r>
+    </w:p>
+    <w:p>
+      <w:pPr>
+        <w:pStyle w:val="ListParagraph"/>
+        <w:numPr>
+          <w:ilvl w:val="0"/>
+          <w:numId w:val="13"/>
+        </w:numPr>
+        <w:rPr>
+          <w:lang w:val="en-US"/>
+        </w:rPr>
+      </w:pPr>
+      <w:proofErr w:type="spellStart"/>
+      <w:r>
+        <w:rPr>
+          <w:lang w:val="en-US"/>
+        </w:rPr>
+        <w:t>iSYS_setThresholdMin</w:t>
+      </w:r>
+      <w:proofErr w:type="spellEnd"/>
+    </w:p>
+    <w:p>
+      <w:pPr>
+        <w:pStyle w:val="ListParagraph"/>
+        <w:numPr>
+          <w:ilvl w:val="0"/>
+          <w:numId w:val="13"/>
+        </w:numPr>
+        <w:rPr>
+          <w:lang w:val="en-US"/>
+        </w:rPr>
+      </w:pPr>
+      <w:proofErr w:type="spellStart"/>
+      <w:r>
+        <w:rPr>
+          <w:lang w:val="en-US"/>
+        </w:rPr>
+        <w:t>iSYS_getThresholdMin</w:t>
+      </w:r>
+      <w:proofErr w:type="spellEnd"/>
     </w:p>
     <w:sectPr>
       <w:pgSz w:w="11906" w:h="16838"/>
@@ -1738,7 +1811,7 @@
   <w:abstractNum w:abstractNumId="6" w15:restartNumberingAfterBreak="0">
     <w:nsid w:val="3FC81944"/>
     <w:multiLevelType w:val="hybridMultilevel"/>
-    <w:tmpl w:val="DD5A6D66"/>
+    <w:tmpl w:val="5B94D84C"/>
     <w:lvl w:ilvl="0" w:tplc="40090001">
       <w:start w:val="1"/>
       <w:numFmt w:val="bullet"/>

</xml_diff>